<commit_message>
Update CS3040- Coursework Notes.docx
</commit_message>
<xml_diff>
--- a/Coursework/CS3040- Coursework Notes.docx
+++ b/Coursework/CS3040- Coursework Notes.docx
@@ -27,234 +27,6 @@
     </w:p>
     <w:p>
       <w:pPr>
-        <w:rPr>
-          <w:u w:val="single"/>
-        </w:rPr>
-      </w:pPr>
-      <w:r>
-        <w:rPr>
-          <w:u w:val="single"/>
-        </w:rPr>
-        <w:t>Topics to Start With</w:t>
-      </w:r>
-    </w:p>
-    <w:p>
-      <w:pPr>
-        <w:pStyle w:val="ListParagraph"/>
-        <w:numPr>
-          <w:ilvl w:val="0"/>
-          <w:numId w:val="6"/>
-        </w:numPr>
-      </w:pPr>
-      <w:r>
-        <w:t xml:space="preserve">Research into currently existing </w:t>
-      </w:r>
-      <w:r>
-        <w:t>travel journal apps</w:t>
-      </w:r>
-    </w:p>
-    <w:p>
-      <w:pPr>
-        <w:pStyle w:val="ListParagraph"/>
-        <w:numPr>
-          <w:ilvl w:val="0"/>
-          <w:numId w:val="6"/>
-        </w:numPr>
-      </w:pPr>
-      <w:r>
-        <w:t>Start a conceptual design</w:t>
-      </w:r>
-    </w:p>
-    <w:p>
-      <w:pPr>
-        <w:pStyle w:val="ListParagraph"/>
-        <w:numPr>
-          <w:ilvl w:val="1"/>
-          <w:numId w:val="6"/>
-        </w:numPr>
-      </w:pPr>
-      <w:r>
-        <w:t>Start looking into what functionality your system will need and how they will each link togethe</w:t>
-      </w:r>
-      <w:r>
-        <w:t>r</w:t>
-      </w:r>
-    </w:p>
-    <w:p>
-      <w:pPr>
-        <w:pStyle w:val="ListParagraph"/>
-        <w:numPr>
-          <w:ilvl w:val="1"/>
-          <w:numId w:val="6"/>
-        </w:numPr>
-      </w:pPr>
-      <w:r>
-        <w:t>Conceptual Design Techniques</w:t>
-      </w:r>
-    </w:p>
-    <w:p>
-      <w:pPr>
-        <w:pStyle w:val="ListParagraph"/>
-        <w:numPr>
-          <w:ilvl w:val="2"/>
-          <w:numId w:val="6"/>
-        </w:numPr>
-      </w:pPr>
-      <w:r>
-        <w:t>Semantic Networks</w:t>
-      </w:r>
-    </w:p>
-    <w:p>
-      <w:pPr>
-        <w:pStyle w:val="ListParagraph"/>
-        <w:numPr>
-          <w:ilvl w:val="3"/>
-          <w:numId w:val="6"/>
-        </w:numPr>
-      </w:pPr>
-      <w:r>
-        <w:t>Get external users to create a semantic network to see if it matches yours</w:t>
-      </w:r>
-    </w:p>
-    <w:p>
-      <w:pPr>
-        <w:pStyle w:val="ListParagraph"/>
-        <w:numPr>
-          <w:ilvl w:val="3"/>
-          <w:numId w:val="6"/>
-        </w:numPr>
-      </w:pPr>
-      <w:r>
-        <w:t xml:space="preserve">Link: </w:t>
-      </w:r>
-      <w:hyperlink r:id="rId5" w:history="1">
-        <w:r>
-          <w:rPr>
-            <w:rStyle w:val="Hyperlink"/>
-          </w:rPr>
-          <w:t>https://atlas.mindmup.com/bhaven19/free_mind_map/index.html</w:t>
-        </w:r>
-      </w:hyperlink>
-    </w:p>
-    <w:p>
-      <w:pPr>
-        <w:pStyle w:val="ListParagraph"/>
-        <w:numPr>
-          <w:ilvl w:val="2"/>
-          <w:numId w:val="6"/>
-        </w:numPr>
-      </w:pPr>
-      <w:r>
-        <w:t>Card Sort</w:t>
-      </w:r>
-    </w:p>
-    <w:p>
-      <w:pPr>
-        <w:pStyle w:val="ListParagraph"/>
-        <w:numPr>
-          <w:ilvl w:val="3"/>
-          <w:numId w:val="6"/>
-        </w:numPr>
-      </w:pPr>
-      <w:r>
-        <w:t>Present others with a card sort to see how they would organise the system</w:t>
-      </w:r>
-    </w:p>
-    <w:p>
-      <w:pPr>
-        <w:pStyle w:val="ListParagraph"/>
-        <w:numPr>
-          <w:ilvl w:val="2"/>
-          <w:numId w:val="6"/>
-        </w:numPr>
-      </w:pPr>
-      <w:r>
-        <w:t>Make changes to structure if necessary</w:t>
-      </w:r>
-    </w:p>
-    <w:p>
-      <w:pPr>
-        <w:pStyle w:val="ListParagraph"/>
-        <w:numPr>
-          <w:ilvl w:val="1"/>
-          <w:numId w:val="6"/>
-        </w:numPr>
-      </w:pPr>
-      <w:r>
-        <w:t>Personas</w:t>
-      </w:r>
-    </w:p>
-    <w:p>
-      <w:pPr>
-        <w:pStyle w:val="ListParagraph"/>
-        <w:numPr>
-          <w:ilvl w:val="2"/>
-          <w:numId w:val="6"/>
-        </w:numPr>
-      </w:pPr>
-      <w:r>
-        <w:t>Create personas to see how easy/difficult it would be to</w:t>
-      </w:r>
-      <w:r>
-        <w:t xml:space="preserve"> use the system</w:t>
-      </w:r>
-    </w:p>
-    <w:p>
-      <w:pPr>
-        <w:pStyle w:val="ListParagraph"/>
-        <w:numPr>
-          <w:ilvl w:val="1"/>
-          <w:numId w:val="6"/>
-        </w:numPr>
-      </w:pPr>
-      <w:r>
-        <w:t>Scenarios</w:t>
-      </w:r>
-    </w:p>
-    <w:p>
-      <w:pPr>
-        <w:pStyle w:val="ListParagraph"/>
-        <w:numPr>
-          <w:ilvl w:val="2"/>
-          <w:numId w:val="6"/>
-        </w:numPr>
-      </w:pPr>
-      <w:r>
-        <w:t>Use the persona's to perform scenarios to see how easy/difficult it would be to perform an action (for example, number of clicks etc)</w:t>
-      </w:r>
-    </w:p>
-    <w:p>
-      <w:pPr>
-        <w:pStyle w:val="ListParagraph"/>
-        <w:numPr>
-          <w:ilvl w:val="1"/>
-          <w:numId w:val="6"/>
-        </w:numPr>
-      </w:pPr>
-      <w:r>
-        <w:t>Make more changes</w:t>
-      </w:r>
-    </w:p>
-    <w:p>
-      <w:pPr>
-        <w:pStyle w:val="ListParagraph"/>
-        <w:numPr>
-          <w:ilvl w:val="0"/>
-          <w:numId w:val="6"/>
-        </w:numPr>
-      </w:pPr>
-      <w:r>
-        <w:t>Start a physical design (Start when Jo introduces them in the lectures)</w:t>
-      </w:r>
-    </w:p>
-    <w:p>
-      <w:pPr>
-        <w:pStyle w:val="ListParagraph"/>
-        <w:ind w:left="360"/>
-      </w:pPr>
-    </w:p>
-    <w:p>
-      <w:pPr>
         <w:pStyle w:val="ListParagraph"/>
         <w:ind w:left="0"/>
         <w:rPr>
@@ -460,7 +232,6 @@
         <w:t>Allows you to add something to the current day's journal entry, such as a photo, text, audio or drawings etc</w:t>
       </w:r>
     </w:p>
-    <w:p/>
     <w:p>
       <w:pPr>
         <w:rPr>
@@ -471,7 +242,6 @@
         <w:rPr>
           <w:u w:val="single"/>
         </w:rPr>
-        <w:lastRenderedPageBreak/>
         <w:t>Smart-Phones</w:t>
       </w:r>
     </w:p>
@@ -639,7 +409,7 @@
       <w:lvlText w:val="o"/>
       <w:lvlJc w:val="left"/>
       <w:pPr>
-        <w:ind w:left="1080" w:hanging="360"/>
+        <w:ind w:left="644" w:hanging="360"/>
       </w:pPr>
       <w:rPr>
         <w:rFonts w:ascii="Courier New" w:hAnsi="Courier New" w:cs="Courier New" w:hint="default"/>
@@ -651,7 +421,7 @@
       <w:lvlText w:val=""/>
       <w:lvlJc w:val="left"/>
       <w:pPr>
-        <w:ind w:left="1800" w:hanging="360"/>
+        <w:ind w:left="1070" w:hanging="360"/>
       </w:pPr>
       <w:rPr>
         <w:rFonts w:ascii="Wingdings" w:hAnsi="Wingdings" w:hint="default"/>

</xml_diff>